<commit_message>
thrid week recap finish
</commit_message>
<xml_diff>
--- a/code default.docx
+++ b/code default.docx
@@ -263,22 +263,485 @@
     <w:p>
       <w:proofErr w:type="spellStart"/>
       <w:r>
-        <w:t>univers</w:t>
-      </w:r>
+        <w:t>universal</w:t>
+      </w:r>
+      <w:proofErr w:type="spellEnd"/>
+      <w:r>
+        <w:t xml:space="preserve"> </w:t>
+      </w:r>
+      <w:proofErr w:type="spellStart"/>
+      <w:r>
+        <w:t>code</w:t>
+      </w:r>
+      <w:proofErr w:type="spellEnd"/>
+    </w:p>
+    <w:p/>
+    <w:p>
+      <w:pPr>
+        <w:shd w:val="clear" w:color="auto" w:fill="282A36"/>
+        <w:spacing w:line="270" w:lineRule="atLeast"/>
+        <w:rPr>
+          <w:rFonts w:ascii="Monaco" w:eastAsia="Times New Roman" w:hAnsi="Monaco" w:cs="Times New Roman"/>
+          <w:color w:val="F6F6F4"/>
+          <w:sz w:val="18"/>
+          <w:szCs w:val="18"/>
+        </w:rPr>
+      </w:pPr>
+      <w:proofErr w:type="spellStart"/>
+      <w:r>
+        <w:rPr>
+          <w:rFonts w:ascii="Monaco" w:eastAsia="Times New Roman" w:hAnsi="Monaco" w:cs="Times New Roman"/>
+          <w:color w:val="F286C4"/>
+          <w:sz w:val="18"/>
+          <w:szCs w:val="18"/>
+        </w:rPr>
+        <w:t>body</w:t>
+      </w:r>
+      <w:proofErr w:type="spellEnd"/>
+      <w:r>
+        <w:rPr>
+          <w:rFonts w:ascii="Monaco" w:eastAsia="Times New Roman" w:hAnsi="Monaco" w:cs="Times New Roman"/>
+          <w:color w:val="F6F6F4"/>
+          <w:sz w:val="18"/>
+          <w:szCs w:val="18"/>
+        </w:rPr>
+        <w:t xml:space="preserve"> {</w:t>
+      </w:r>
+    </w:p>
+    <w:p>
+      <w:pPr>
+        <w:shd w:val="clear" w:color="auto" w:fill="282A36"/>
+        <w:spacing w:line="270" w:lineRule="atLeast"/>
+        <w:rPr>
+          <w:rFonts w:ascii="Monaco" w:eastAsia="Times New Roman" w:hAnsi="Monaco" w:cs="Times New Roman"/>
+          <w:color w:val="F6F6F4"/>
+          <w:sz w:val="18"/>
+          <w:szCs w:val="18"/>
+        </w:rPr>
+      </w:pPr>
+      <w:r>
+        <w:rPr>
+          <w:rFonts w:ascii="Monaco" w:eastAsia="Times New Roman" w:hAnsi="Monaco" w:cs="Times New Roman"/>
+          <w:color w:val="F6F6F4"/>
+          <w:sz w:val="18"/>
+          <w:szCs w:val="18"/>
+        </w:rPr>
+        <w:t xml:space="preserve">    </w:t>
+      </w:r>
+      <w:proofErr w:type="spellStart"/>
+      <w:r>
+        <w:rPr>
+          <w:rFonts w:ascii="Monaco" w:eastAsia="Times New Roman" w:hAnsi="Monaco" w:cs="Times New Roman"/>
+          <w:color w:val="97E1F1"/>
+          <w:sz w:val="18"/>
+          <w:szCs w:val="18"/>
+        </w:rPr>
+        <w:t>background-color</w:t>
+      </w:r>
+      <w:proofErr w:type="spellEnd"/>
+      <w:r>
+        <w:rPr>
+          <w:rFonts w:ascii="Monaco" w:eastAsia="Times New Roman" w:hAnsi="Monaco" w:cs="Times New Roman"/>
+          <w:color w:val="F286C4"/>
+          <w:sz w:val="18"/>
+          <w:szCs w:val="18"/>
+        </w:rPr>
+        <w:t>:</w:t>
+      </w:r>
+      <w:r>
+        <w:rPr>
+          <w:rFonts w:ascii="Monaco" w:eastAsia="Times New Roman" w:hAnsi="Monaco" w:cs="Times New Roman"/>
+          <w:color w:val="F6F6F4"/>
+          <w:sz w:val="18"/>
+          <w:szCs w:val="18"/>
+        </w:rPr>
+        <w:t xml:space="preserve"> </w:t>
+      </w:r>
+      <w:r>
+        <w:rPr>
+          <w:rFonts w:ascii="Monaco" w:eastAsia="Times New Roman" w:hAnsi="Monaco" w:cs="Times New Roman"/>
+          <w:color w:val="BF9EEE"/>
+          <w:sz w:val="18"/>
+          <w:szCs w:val="18"/>
+        </w:rPr>
+        <w:t>white</w:t>
+      </w:r>
+      <w:r>
+        <w:rPr>
+          <w:rFonts w:ascii="Monaco" w:eastAsia="Times New Roman" w:hAnsi="Monaco" w:cs="Times New Roman"/>
+          <w:color w:val="F6F6F4"/>
+          <w:sz w:val="18"/>
+          <w:szCs w:val="18"/>
+        </w:rPr>
+        <w:t>;</w:t>
+      </w:r>
+    </w:p>
+    <w:p>
+      <w:pPr>
+        <w:shd w:val="clear" w:color="auto" w:fill="282A36"/>
+        <w:spacing w:line="270" w:lineRule="atLeast"/>
+        <w:rPr>
+          <w:rFonts w:ascii="Monaco" w:eastAsia="Times New Roman" w:hAnsi="Monaco" w:cs="Times New Roman"/>
+          <w:color w:val="F6F6F4"/>
+          <w:sz w:val="18"/>
+          <w:szCs w:val="18"/>
+        </w:rPr>
+      </w:pPr>
+      <w:r>
+        <w:rPr>
+          <w:rFonts w:ascii="Monaco" w:eastAsia="Times New Roman" w:hAnsi="Monaco" w:cs="Times New Roman"/>
+          <w:color w:val="F6F6F4"/>
+          <w:sz w:val="18"/>
+          <w:szCs w:val="18"/>
+        </w:rPr>
+        <w:t>}</w:t>
+      </w:r>
+    </w:p>
+    <w:p/>
+    <w:p>
+      <w:proofErr w:type="spellStart"/>
+      <w:r>
+        <w:t>hero</w:t>
+      </w:r>
+      <w:proofErr w:type="spellEnd"/>
+      <w:r>
+        <w:t xml:space="preserve"> </w:t>
+      </w:r>
+      <w:proofErr w:type="spellStart"/>
+      <w:r>
+        <w:t>banner</w:t>
+      </w:r>
+      <w:proofErr w:type="spellEnd"/>
+    </w:p>
+    <w:p/>
+    <w:p>
+      <w:pPr>
+        <w:shd w:val="clear" w:color="auto" w:fill="282A36"/>
+        <w:spacing w:line="270" w:lineRule="atLeast"/>
+        <w:rPr>
+          <w:rFonts w:ascii="Monaco" w:eastAsia="Times New Roman" w:hAnsi="Monaco" w:cs="Times New Roman"/>
+          <w:color w:val="F6F6F4"/>
+          <w:sz w:val="18"/>
+          <w:szCs w:val="18"/>
+        </w:rPr>
+      </w:pPr>
+      <w:r>
+        <w:rPr>
+          <w:rFonts w:ascii="Monaco" w:eastAsia="Times New Roman" w:hAnsi="Monaco" w:cs="Times New Roman"/>
+          <w:i/>
+          <w:iCs/>
+          <w:color w:val="62E884"/>
+          <w:sz w:val="18"/>
+          <w:szCs w:val="18"/>
+        </w:rPr>
+        <w:t>#</w:t>
+      </w:r>
+      <w:proofErr w:type="spellStart"/>
+      <w:r>
+        <w:rPr>
+          <w:rFonts w:ascii="Monaco" w:eastAsia="Times New Roman" w:hAnsi="Monaco" w:cs="Times New Roman"/>
+          <w:i/>
+          <w:iCs/>
+          <w:color w:val="62E884"/>
+          <w:sz w:val="18"/>
+          <w:szCs w:val="18"/>
+        </w:rPr>
+        <w:t>hero-banner</w:t>
+      </w:r>
+      <w:proofErr w:type="spellEnd"/>
+      <w:r>
+        <w:rPr>
+          <w:rFonts w:ascii="Monaco" w:eastAsia="Times New Roman" w:hAnsi="Monaco" w:cs="Times New Roman"/>
+          <w:color w:val="F6F6F4"/>
+          <w:sz w:val="18"/>
+          <w:szCs w:val="18"/>
+        </w:rPr>
+        <w:t xml:space="preserve"> {</w:t>
+      </w:r>
+    </w:p>
+    <w:p>
+      <w:pPr>
+        <w:shd w:val="clear" w:color="auto" w:fill="282A36"/>
+        <w:spacing w:line="270" w:lineRule="atLeast"/>
+        <w:rPr>
+          <w:rFonts w:ascii="Monaco" w:eastAsia="Times New Roman" w:hAnsi="Monaco" w:cs="Times New Roman"/>
+          <w:color w:val="F6F6F4"/>
+          <w:sz w:val="18"/>
+          <w:szCs w:val="18"/>
+        </w:rPr>
+      </w:pPr>
+      <w:r>
+        <w:rPr>
+          <w:rFonts w:ascii="Monaco" w:eastAsia="Times New Roman" w:hAnsi="Monaco" w:cs="Times New Roman"/>
+          <w:color w:val="F6F6F4"/>
+          <w:sz w:val="18"/>
+          <w:szCs w:val="18"/>
+        </w:rPr>
+        <w:t xml:space="preserve">    </w:t>
+      </w:r>
+      <w:proofErr w:type="spellStart"/>
+      <w:r>
+        <w:rPr>
+          <w:rFonts w:ascii="Monaco" w:eastAsia="Times New Roman" w:hAnsi="Monaco" w:cs="Times New Roman"/>
+          <w:color w:val="97E1F1"/>
+          <w:sz w:val="18"/>
+          <w:szCs w:val="18"/>
+        </w:rPr>
+        <w:t>background</w:t>
+      </w:r>
+      <w:proofErr w:type="spellEnd"/>
+      <w:r>
+        <w:rPr>
+          <w:rFonts w:ascii="Monaco" w:eastAsia="Times New Roman" w:hAnsi="Monaco" w:cs="Times New Roman"/>
+          <w:color w:val="F286C4"/>
+          <w:sz w:val="18"/>
+          <w:szCs w:val="18"/>
+        </w:rPr>
+        <w:t>:</w:t>
+      </w:r>
+      <w:r>
+        <w:rPr>
+          <w:rFonts w:ascii="Monaco" w:eastAsia="Times New Roman" w:hAnsi="Monaco" w:cs="Times New Roman"/>
+          <w:color w:val="F6F6F4"/>
+          <w:sz w:val="18"/>
+          <w:szCs w:val="18"/>
+        </w:rPr>
+        <w:t xml:space="preserve"> </w:t>
+      </w:r>
+      <w:proofErr w:type="spellStart"/>
+      <w:r>
+        <w:rPr>
+          <w:rFonts w:ascii="Monaco" w:eastAsia="Times New Roman" w:hAnsi="Monaco" w:cs="Times New Roman"/>
+          <w:color w:val="97E1F1"/>
+          <w:sz w:val="18"/>
+          <w:szCs w:val="18"/>
+        </w:rPr>
+        <w:t>url</w:t>
+      </w:r>
+      <w:proofErr w:type="spellEnd"/>
+      <w:r>
+        <w:rPr>
+          <w:rFonts w:ascii="Monaco" w:eastAsia="Times New Roman" w:hAnsi="Monaco" w:cs="Times New Roman"/>
+          <w:color w:val="F6F6F4"/>
+          <w:sz w:val="18"/>
+          <w:szCs w:val="18"/>
+        </w:rPr>
+        <w:t>(</w:t>
+      </w:r>
+      <w:r>
+        <w:rPr>
+          <w:rFonts w:ascii="Monaco" w:eastAsia="Times New Roman" w:hAnsi="Monaco" w:cs="Times New Roman"/>
+          <w:color w:val="DEE492"/>
+          <w:sz w:val="18"/>
+          <w:szCs w:val="18"/>
+        </w:rPr>
+        <w:t>"</w:t>
+      </w:r>
+      <w:r>
+        <w:rPr>
+          <w:rFonts w:ascii="Monaco" w:eastAsia="Times New Roman" w:hAnsi="Monaco" w:cs="Times New Roman"/>
+          <w:color w:val="E7EE98"/>
+          <w:sz w:val="18"/>
+          <w:szCs w:val="18"/>
+        </w:rPr>
+        <w:t>https://source.unsplash.com/featured/?moutain</w:t>
+      </w:r>
+      <w:r>
+        <w:rPr>
+          <w:rFonts w:ascii="Monaco" w:eastAsia="Times New Roman" w:hAnsi="Monaco" w:cs="Times New Roman"/>
+          <w:color w:val="DEE492"/>
+          <w:sz w:val="18"/>
+          <w:szCs w:val="18"/>
+        </w:rPr>
+        <w:t>"</w:t>
+      </w:r>
+      <w:r>
+        <w:rPr>
+          <w:rFonts w:ascii="Monaco" w:eastAsia="Times New Roman" w:hAnsi="Monaco" w:cs="Times New Roman"/>
+          <w:color w:val="F6F6F4"/>
+          <w:sz w:val="18"/>
+          <w:szCs w:val="18"/>
+        </w:rPr>
+        <w:t xml:space="preserve">) </w:t>
+      </w:r>
+      <w:proofErr w:type="spellStart"/>
+      <w:r>
+        <w:rPr>
+          <w:rFonts w:ascii="Monaco" w:eastAsia="Times New Roman" w:hAnsi="Monaco" w:cs="Times New Roman"/>
+          <w:color w:val="BF9EEE"/>
+          <w:sz w:val="18"/>
+          <w:szCs w:val="18"/>
+        </w:rPr>
+        <w:t>no-repeat</w:t>
+      </w:r>
+      <w:proofErr w:type="spellEnd"/>
+      <w:r>
+        <w:rPr>
+          <w:rFonts w:ascii="Monaco" w:eastAsia="Times New Roman" w:hAnsi="Monaco" w:cs="Times New Roman"/>
+          <w:color w:val="F6F6F4"/>
+          <w:sz w:val="18"/>
+          <w:szCs w:val="18"/>
+        </w:rPr>
+        <w:t xml:space="preserve"> </w:t>
+      </w:r>
+      <w:r>
+        <w:rPr>
+          <w:rFonts w:ascii="Monaco" w:eastAsia="Times New Roman" w:hAnsi="Monaco" w:cs="Times New Roman"/>
+          <w:color w:val="BF9EEE"/>
+          <w:sz w:val="18"/>
+          <w:szCs w:val="18"/>
+        </w:rPr>
+        <w:t>center</w:t>
+      </w:r>
+      <w:r>
+        <w:rPr>
+          <w:rFonts w:ascii="Monaco" w:eastAsia="Times New Roman" w:hAnsi="Monaco" w:cs="Times New Roman"/>
+          <w:color w:val="F6F6F4"/>
+          <w:sz w:val="18"/>
+          <w:szCs w:val="18"/>
+        </w:rPr>
+        <w:t xml:space="preserve"> </w:t>
+      </w:r>
+      <w:proofErr w:type="spellStart"/>
+      <w:r>
+        <w:rPr>
+          <w:rFonts w:ascii="Monaco" w:eastAsia="Times New Roman" w:hAnsi="Monaco" w:cs="Times New Roman"/>
+          <w:color w:val="BF9EEE"/>
+          <w:sz w:val="18"/>
+          <w:szCs w:val="18"/>
+        </w:rPr>
+        <w:t>center</w:t>
+      </w:r>
+      <w:r>
+        <w:rPr>
+          <w:rFonts w:ascii="Monaco" w:eastAsia="Times New Roman" w:hAnsi="Monaco" w:cs="Times New Roman"/>
+          <w:color w:val="F6F6F4"/>
+          <w:sz w:val="18"/>
+          <w:szCs w:val="18"/>
+        </w:rPr>
+        <w:t>/</w:t>
+      </w:r>
+      <w:r>
+        <w:rPr>
+          <w:rFonts w:ascii="Monaco" w:eastAsia="Times New Roman" w:hAnsi="Monaco" w:cs="Times New Roman"/>
+          <w:color w:val="BF9EEE"/>
+          <w:sz w:val="18"/>
+          <w:szCs w:val="18"/>
+        </w:rPr>
+        <w:t>cover</w:t>
+      </w:r>
+      <w:proofErr w:type="spellEnd"/>
+      <w:r>
+        <w:rPr>
+          <w:rFonts w:ascii="Monaco" w:eastAsia="Times New Roman" w:hAnsi="Monaco" w:cs="Times New Roman"/>
+          <w:color w:val="F6F6F4"/>
+          <w:sz w:val="18"/>
+          <w:szCs w:val="18"/>
+        </w:rPr>
+        <w:t>;</w:t>
+      </w:r>
+    </w:p>
+    <w:p>
+      <w:pPr>
+        <w:shd w:val="clear" w:color="auto" w:fill="282A36"/>
+        <w:spacing w:line="270" w:lineRule="atLeast"/>
+        <w:rPr>
+          <w:rFonts w:ascii="Monaco" w:eastAsia="Times New Roman" w:hAnsi="Monaco" w:cs="Times New Roman"/>
+          <w:color w:val="F6F6F4"/>
+          <w:sz w:val="18"/>
+          <w:szCs w:val="18"/>
+        </w:rPr>
+      </w:pPr>
+      <w:r>
+        <w:rPr>
+          <w:rFonts w:ascii="Monaco" w:eastAsia="Times New Roman" w:hAnsi="Monaco" w:cs="Times New Roman"/>
+          <w:color w:val="F6F6F4"/>
+          <w:sz w:val="18"/>
+          <w:szCs w:val="18"/>
+        </w:rPr>
+        <w:t xml:space="preserve">    </w:t>
+      </w:r>
+      <w:proofErr w:type="spellStart"/>
+      <w:r>
+        <w:rPr>
+          <w:rFonts w:ascii="Monaco" w:eastAsia="Times New Roman" w:hAnsi="Monaco" w:cs="Times New Roman"/>
+          <w:color w:val="97E1F1"/>
+          <w:sz w:val="18"/>
+          <w:szCs w:val="18"/>
+        </w:rPr>
+        <w:t>height</w:t>
+      </w:r>
+      <w:proofErr w:type="spellEnd"/>
+      <w:r>
+        <w:rPr>
+          <w:rFonts w:ascii="Monaco" w:eastAsia="Times New Roman" w:hAnsi="Monaco" w:cs="Times New Roman"/>
+          <w:color w:val="F286C4"/>
+          <w:sz w:val="18"/>
+          <w:szCs w:val="18"/>
+        </w:rPr>
+        <w:t>:</w:t>
+      </w:r>
+      <w:r>
+        <w:rPr>
+          <w:rFonts w:ascii="Monaco" w:eastAsia="Times New Roman" w:hAnsi="Monaco" w:cs="Times New Roman"/>
+          <w:color w:val="F6F6F4"/>
+          <w:sz w:val="18"/>
+          <w:szCs w:val="18"/>
+        </w:rPr>
+        <w:t xml:space="preserve"> </w:t>
+      </w:r>
+      <w:r>
+        <w:rPr>
+          <w:rFonts w:ascii="Monaco" w:eastAsia="Times New Roman" w:hAnsi="Monaco" w:cs="Times New Roman"/>
+          <w:color w:val="BF9EEE"/>
+          <w:sz w:val="18"/>
+          <w:szCs w:val="18"/>
+        </w:rPr>
+        <w:t>75</w:t>
+      </w:r>
+      <w:r>
+        <w:rPr>
+          <w:rFonts w:ascii="Monaco" w:eastAsia="Times New Roman" w:hAnsi="Monaco" w:cs="Times New Roman"/>
+          <w:color w:val="F286C4"/>
+          <w:sz w:val="18"/>
+          <w:szCs w:val="18"/>
+        </w:rPr>
+        <w:t>vh</w:t>
+      </w:r>
+      <w:r>
+        <w:rPr>
+          <w:rFonts w:ascii="Monaco" w:eastAsia="Times New Roman" w:hAnsi="Monaco" w:cs="Times New Roman"/>
+          <w:color w:val="F6F6F4"/>
+          <w:sz w:val="18"/>
+          <w:szCs w:val="18"/>
+        </w:rPr>
+        <w:t>;</w:t>
+      </w:r>
+    </w:p>
+    <w:p>
+      <w:pPr>
+        <w:shd w:val="clear" w:color="auto" w:fill="282A36"/>
+        <w:spacing w:line="270" w:lineRule="atLeast"/>
+        <w:rPr>
+          <w:rFonts w:ascii="Monaco" w:eastAsia="Times New Roman" w:hAnsi="Monaco" w:cs="Times New Roman"/>
+          <w:color w:val="F6F6F4"/>
+          <w:sz w:val="18"/>
+          <w:szCs w:val="18"/>
+        </w:rPr>
+      </w:pPr>
+      <w:r>
+        <w:rPr>
+          <w:rFonts w:ascii="Monaco" w:eastAsia="Times New Roman" w:hAnsi="Monaco" w:cs="Times New Roman"/>
+          <w:color w:val="F6F6F4"/>
+          <w:sz w:val="18"/>
+          <w:szCs w:val="18"/>
+        </w:rPr>
+        <w:t>}</w:t>
+      </w:r>
+    </w:p>
+    <w:p>
       <w:bookmarkStart w:id="0" w:name="_GoBack"/>
       <w:bookmarkEnd w:id="0"/>
-      <w:r>
-        <w:t>al</w:t>
-      </w:r>
-      <w:proofErr w:type="spellEnd"/>
-      <w:r>
-        <w:t xml:space="preserve"> </w:t>
-      </w:r>
-      <w:proofErr w:type="spellStart"/>
-      <w:r>
-        <w:t>code</w:t>
-      </w:r>
-      <w:proofErr w:type="spellEnd"/>
     </w:p>
     <w:sectPr>
       <w:pgSz w:w="11900" w:h="16840"/>

</xml_diff>